<commit_message>
Continued SOLID - added open-closed principle
</commit_message>
<xml_diff>
--- a/Design Patterns Notes.docx
+++ b/Design Patterns Notes.docx
@@ -106,8 +106,6 @@
         </w:rPr>
         <w:t>if text is not being saved to a .txt file correctly, you know that the issue will be in the class that handles persistent data).</w:t>
       </w:r>
-      <w:bookmarkStart w:id="0" w:name="_GoBack"/>
-      <w:bookmarkEnd w:id="0"/>
       <w:r>
         <w:rPr>
           <w:rFonts w:asciiTheme="majorHAnsi" w:hAnsiTheme="majorHAnsi" w:cstheme="majorHAnsi"/>
@@ -121,21 +119,59 @@
       <w:pPr>
         <w:rPr>
           <w:rFonts w:asciiTheme="majorHAnsi" w:hAnsiTheme="majorHAnsi" w:cstheme="majorHAnsi"/>
+          <w:sz w:val="24"/>
+          <w:szCs w:val="24"/>
+        </w:rPr>
+      </w:pPr>
+      <w:r>
+        <w:rPr>
+          <w:rFonts w:asciiTheme="majorHAnsi" w:hAnsiTheme="majorHAnsi" w:cstheme="majorHAnsi"/>
           <w:b/>
           <w:bCs/>
           <w:sz w:val="24"/>
           <w:szCs w:val="24"/>
         </w:rPr>
-      </w:pPr>
-      <w:r>
-        <w:rPr>
-          <w:rFonts w:asciiTheme="majorHAnsi" w:hAnsiTheme="majorHAnsi" w:cstheme="majorHAnsi"/>
-          <w:b/>
-          <w:bCs/>
-          <w:sz w:val="24"/>
-          <w:szCs w:val="24"/>
-        </w:rPr>
         <w:t>Open-Closed Principle</w:t>
+      </w:r>
+      <w:r>
+        <w:rPr>
+          <w:rFonts w:asciiTheme="majorHAnsi" w:hAnsiTheme="majorHAnsi" w:cstheme="majorHAnsi"/>
+          <w:sz w:val="24"/>
+          <w:szCs w:val="24"/>
+        </w:rPr>
+        <w:t xml:space="preserve"> – Classes should be open for extension but closed for modification. It should be possible to extend a class when expansion is required without going back and modifying the original code (e.g. rather than making an enemy class and filling it with different functionality for different kinds of enemies, abstract common information to a class</w:t>
+      </w:r>
+      <w:r>
+        <w:rPr>
+          <w:rFonts w:asciiTheme="majorHAnsi" w:hAnsiTheme="majorHAnsi" w:cstheme="majorHAnsi"/>
+          <w:sz w:val="24"/>
+          <w:szCs w:val="24"/>
+        </w:rPr>
+        <w:t xml:space="preserve"> or interface</w:t>
+      </w:r>
+      <w:r>
+        <w:rPr>
+          <w:rFonts w:asciiTheme="majorHAnsi" w:hAnsiTheme="majorHAnsi" w:cstheme="majorHAnsi"/>
+          <w:sz w:val="24"/>
+          <w:szCs w:val="24"/>
+        </w:rPr>
+        <w:t xml:space="preserve"> that is then inherited </w:t>
+      </w:r>
+      <w:r>
+        <w:rPr>
+          <w:rFonts w:asciiTheme="majorHAnsi" w:hAnsiTheme="majorHAnsi" w:cstheme="majorHAnsi"/>
+          <w:sz w:val="24"/>
+          <w:szCs w:val="24"/>
+        </w:rPr>
+        <w:t xml:space="preserve">or implemented </w:t>
+      </w:r>
+      <w:r>
+        <w:rPr>
+          <w:rFonts w:asciiTheme="majorHAnsi" w:hAnsiTheme="majorHAnsi" w:cstheme="majorHAnsi"/>
+          <w:sz w:val="24"/>
+          <w:szCs w:val="24"/>
+        </w:rPr>
+        <w:t>by the different kinds of enemies in their own classes).</w:t>
       </w:r>
     </w:p>
     <w:p>
@@ -148,6 +184,7 @@
           <w:szCs w:val="24"/>
         </w:rPr>
       </w:pPr>
+      <w:proofErr w:type="spellStart"/>
       <w:r>
         <w:rPr>
           <w:rFonts w:asciiTheme="majorHAnsi" w:hAnsiTheme="majorHAnsi" w:cstheme="majorHAnsi"/>
@@ -156,7 +193,18 @@
           <w:sz w:val="24"/>
           <w:szCs w:val="24"/>
         </w:rPr>
-        <w:t>Liskov Substitution Principle</w:t>
+        <w:t>Liskov</w:t>
+      </w:r>
+      <w:proofErr w:type="spellEnd"/>
+      <w:r>
+        <w:rPr>
+          <w:rFonts w:asciiTheme="majorHAnsi" w:hAnsiTheme="majorHAnsi" w:cstheme="majorHAnsi"/>
+          <w:b/>
+          <w:bCs/>
+          <w:sz w:val="24"/>
+          <w:szCs w:val="24"/>
+        </w:rPr>
+        <w:t xml:space="preserve"> Substitution Principle</w:t>
       </w:r>
     </w:p>
     <w:p>
@@ -200,6 +248,8 @@
         </w:rPr>
         <w:t>Dependency Inversion Principle</w:t>
       </w:r>
+      <w:bookmarkStart w:id="0" w:name="_GoBack"/>
+      <w:bookmarkEnd w:id="0"/>
     </w:p>
     <w:sectPr>
       <w:pgSz w:w="11906" w:h="16838"/>
@@ -334,6 +384,7 @@
     <w:lsdException w:name="HTML Sample" w:semiHidden="1" w:unhideWhenUsed="1"/>
     <w:lsdException w:name="HTML Typewriter" w:semiHidden="1" w:unhideWhenUsed="1"/>
     <w:lsdException w:name="HTML Variable" w:semiHidden="1" w:unhideWhenUsed="1"/>
+    <w:lsdException w:name="Normal Table" w:semiHidden="1" w:unhideWhenUsed="1"/>
     <w:lsdException w:name="annotation subject" w:semiHidden="1" w:unhideWhenUsed="1"/>
     <w:lsdException w:name="No List" w:semiHidden="1" w:unhideWhenUsed="1"/>
     <w:lsdException w:name="Outline List 1" w:semiHidden="1" w:unhideWhenUsed="1"/>
@@ -380,8 +431,10 @@
     <w:lsdException w:name="Table Subtle 2" w:semiHidden="1" w:unhideWhenUsed="1"/>
     <w:lsdException w:name="Table Web 1" w:semiHidden="1" w:unhideWhenUsed="1"/>
     <w:lsdException w:name="Table Web 2" w:semiHidden="1" w:unhideWhenUsed="1"/>
+    <w:lsdException w:name="Table Web 3" w:semiHidden="1" w:unhideWhenUsed="1"/>
     <w:lsdException w:name="Balloon Text" w:semiHidden="1" w:unhideWhenUsed="1"/>
     <w:lsdException w:name="Table Grid" w:uiPriority="39"/>
+    <w:lsdException w:name="Table Theme" w:semiHidden="1" w:unhideWhenUsed="1"/>
     <w:lsdException w:name="Placeholder Text" w:semiHidden="1"/>
     <w:lsdException w:name="No Spacing" w:uiPriority="1" w:qFormat="1"/>
     <w:lsdException w:name="Light Shading" w:uiPriority="60"/>

</xml_diff>

<commit_message>
Add notes on Liskov Substitution Principle
</commit_message>
<xml_diff>
--- a/Design Patterns Notes.docx
+++ b/Design Patterns Notes.docx
@@ -1,6 +1,6 @@
 
 <file path=word/document.xml><?xml version="1.0" encoding="utf-8"?>
-<w:document xmlns:wpc="http://schemas.microsoft.com/office/word/2010/wordprocessingCanvas" xmlns:cx="http://schemas.microsoft.com/office/drawing/2014/chartex" xmlns:cx1="http://schemas.microsoft.com/office/drawing/2015/9/8/chartex" xmlns:cx2="http://schemas.microsoft.com/office/drawing/2015/10/21/chartex" xmlns:cx3="http://schemas.microsoft.com/office/drawing/2016/5/9/chartex" xmlns:cx4="http://schemas.microsoft.com/office/drawing/2016/5/10/chartex" xmlns:cx5="http://schemas.microsoft.com/office/drawing/2016/5/11/chartex" xmlns:cx6="http://schemas.microsoft.com/office/drawing/2016/5/12/chartex" xmlns:cx7="http://schemas.microsoft.com/office/drawing/2016/5/13/chartex" xmlns:cx8="http://schemas.microsoft.com/office/drawing/2016/5/14/chartex" xmlns:mc="http://schemas.openxmlformats.org/markup-compatibility/2006" xmlns:aink="http://schemas.microsoft.com/office/drawing/2016/ink" xmlns:am3d="http://schemas.microsoft.com/office/drawing/2017/model3d" xmlns:o="urn:schemas-microsoft-com:office:office" xmlns:r="http://schemas.openxmlformats.org/officeDocument/2006/relationships" xmlns:m="http://schemas.openxmlformats.org/officeDocument/2006/math" xmlns:v="urn:schemas-microsoft-com:vml" xmlns:wp14="http://schemas.microsoft.com/office/word/2010/wordprocessingDrawing" xmlns:wp="http://schemas.openxmlformats.org/drawingml/2006/wordprocessingDrawing" xmlns:w10="urn:schemas-microsoft-com:office:word" xmlns:w="http://schemas.openxmlformats.org/wordprocessingml/2006/main" xmlns:w14="http://schemas.microsoft.com/office/word/2010/wordml" xmlns:w15="http://schemas.microsoft.com/office/word/2012/wordml" xmlns:w16cid="http://schemas.microsoft.com/office/word/2016/wordml/cid" xmlns:w16se="http://schemas.microsoft.com/office/word/2015/wordml/symex" xmlns:wpg="http://schemas.microsoft.com/office/word/2010/wordprocessingGroup" xmlns:wpi="http://schemas.microsoft.com/office/word/2010/wordprocessingInk" xmlns:wne="http://schemas.microsoft.com/office/word/2006/wordml" xmlns:wps="http://schemas.microsoft.com/office/word/2010/wordprocessingShape" mc:Ignorable="w14 w15 w16se w16cid wp14">
+<w:document xmlns:wpc="http://schemas.microsoft.com/office/word/2010/wordprocessingCanvas" xmlns:cx="http://schemas.microsoft.com/office/drawing/2014/chartex" xmlns:cx1="http://schemas.microsoft.com/office/drawing/2015/9/8/chartex" xmlns:cx2="http://schemas.microsoft.com/office/drawing/2015/10/21/chartex" xmlns:cx3="http://schemas.microsoft.com/office/drawing/2016/5/9/chartex" xmlns:cx4="http://schemas.microsoft.com/office/drawing/2016/5/10/chartex" xmlns:cx5="http://schemas.microsoft.com/office/drawing/2016/5/11/chartex" xmlns:cx6="http://schemas.microsoft.com/office/drawing/2016/5/12/chartex" xmlns:cx7="http://schemas.microsoft.com/office/drawing/2016/5/13/chartex" xmlns:cx8="http://schemas.microsoft.com/office/drawing/2016/5/14/chartex" xmlns:mc="http://schemas.openxmlformats.org/markup-compatibility/2006" xmlns:aink="http://schemas.microsoft.com/office/drawing/2016/ink" xmlns:am3d="http://schemas.microsoft.com/office/drawing/2017/model3d" xmlns:o="urn:schemas-microsoft-com:office:office" xmlns:r="http://schemas.openxmlformats.org/officeDocument/2006/relationships" xmlns:m="http://schemas.openxmlformats.org/officeDocument/2006/math" xmlns:v="urn:schemas-microsoft-com:vml" xmlns:wp14="http://schemas.microsoft.com/office/word/2010/wordprocessingDrawing" xmlns:wp="http://schemas.openxmlformats.org/drawingml/2006/wordprocessingDrawing" xmlns:w10="urn:schemas-microsoft-com:office:word" xmlns:w="http://schemas.openxmlformats.org/wordprocessingml/2006/main" xmlns:w14="http://schemas.microsoft.com/office/word/2010/wordml" xmlns:w15="http://schemas.microsoft.com/office/word/2012/wordml" xmlns:w16cex="http://schemas.microsoft.com/office/word/2018/wordml/cex" xmlns:w16cid="http://schemas.microsoft.com/office/word/2016/wordml/cid" xmlns:w16="http://schemas.microsoft.com/office/word/2018/wordml" xmlns:w16se="http://schemas.microsoft.com/office/word/2015/wordml/symex" xmlns:wpg="http://schemas.microsoft.com/office/word/2010/wordprocessingGroup" xmlns:wpi="http://schemas.microsoft.com/office/word/2010/wordprocessingInk" xmlns:wne="http://schemas.microsoft.com/office/word/2006/wordml" xmlns:wps="http://schemas.microsoft.com/office/word/2010/wordprocessingShape" mc:Ignorable="w14 w15 w16se w16cid w16 w16cex wp14">
   <w:body>
     <w:p>
       <w:pPr>
@@ -178,13 +178,22 @@
       <w:pPr>
         <w:rPr>
           <w:rFonts w:asciiTheme="majorHAnsi" w:hAnsiTheme="majorHAnsi" w:cstheme="majorHAnsi"/>
+          <w:sz w:val="24"/>
+          <w:szCs w:val="24"/>
+        </w:rPr>
+      </w:pPr>
+      <w:proofErr w:type="spellStart"/>
+      <w:r>
+        <w:rPr>
+          <w:rFonts w:asciiTheme="majorHAnsi" w:hAnsiTheme="majorHAnsi" w:cstheme="majorHAnsi"/>
           <w:b/>
           <w:bCs/>
           <w:sz w:val="24"/>
           <w:szCs w:val="24"/>
         </w:rPr>
-      </w:pPr>
-      <w:proofErr w:type="spellStart"/>
+        <w:t>Liskov</w:t>
+      </w:r>
+      <w:proofErr w:type="spellEnd"/>
       <w:r>
         <w:rPr>
           <w:rFonts w:asciiTheme="majorHAnsi" w:hAnsiTheme="majorHAnsi" w:cstheme="majorHAnsi"/>
@@ -193,9 +202,26 @@
           <w:sz w:val="24"/>
           <w:szCs w:val="24"/>
         </w:rPr>
-        <w:t>Liskov</w:t>
-      </w:r>
-      <w:proofErr w:type="spellEnd"/>
+        <w:t xml:space="preserve"> Substitution Principle</w:t>
+      </w:r>
+      <w:r>
+        <w:rPr>
+          <w:rFonts w:asciiTheme="majorHAnsi" w:hAnsiTheme="majorHAnsi" w:cstheme="majorHAnsi"/>
+          <w:sz w:val="24"/>
+          <w:szCs w:val="24"/>
+        </w:rPr>
+        <w:t xml:space="preserve"> –  You should be able to substitute a base type for a subtype.</w:t>
+      </w:r>
+      <w:r>
+        <w:rPr>
+          <w:rFonts w:asciiTheme="majorHAnsi" w:hAnsiTheme="majorHAnsi" w:cstheme="majorHAnsi"/>
+          <w:sz w:val="24"/>
+          <w:szCs w:val="24"/>
+        </w:rPr>
+        <w:t xml:space="preserve"> When upcasting to a base type from a subtype, operations should still function as expected. You can easily amend issues like this by making properties and functions virtual in the base type and using the override keyword in the subtype so that when an object of the sub type is stored in a variable of the base type, properties and functions from the sub type will still be used.</w:t>
+      </w:r>
+    </w:p>
+    <w:p>
       <w:r>
         <w:rPr>
           <w:rFonts w:asciiTheme="majorHAnsi" w:hAnsiTheme="majorHAnsi" w:cstheme="majorHAnsi"/>
@@ -204,52 +230,48 @@
           <w:sz w:val="24"/>
           <w:szCs w:val="24"/>
         </w:rPr>
-        <w:t xml:space="preserve"> Substitution Principle</w:t>
+        <w:t>Interface Segregation Principle</w:t>
+      </w:r>
+      <w:r>
+        <w:rPr>
+          <w:rFonts w:asciiTheme="majorHAnsi" w:hAnsiTheme="majorHAnsi" w:cstheme="majorHAnsi"/>
+          <w:b/>
+          <w:bCs/>
+          <w:sz w:val="24"/>
+          <w:szCs w:val="24"/>
+        </w:rPr>
+        <w:t xml:space="preserve"> </w:t>
+      </w:r>
+      <w:r>
+        <w:t xml:space="preserve">– </w:t>
       </w:r>
     </w:p>
     <w:p>
       <w:pPr>
         <w:rPr>
           <w:rFonts w:asciiTheme="majorHAnsi" w:hAnsiTheme="majorHAnsi" w:cstheme="majorHAnsi"/>
+          <w:sz w:val="24"/>
+          <w:szCs w:val="24"/>
+        </w:rPr>
+      </w:pPr>
+      <w:r>
+        <w:rPr>
+          <w:rFonts w:asciiTheme="majorHAnsi" w:hAnsiTheme="majorHAnsi" w:cstheme="majorHAnsi"/>
           <w:b/>
           <w:bCs/>
           <w:sz w:val="24"/>
           <w:szCs w:val="24"/>
         </w:rPr>
-      </w:pPr>
-      <w:r>
-        <w:rPr>
-          <w:rFonts w:asciiTheme="majorHAnsi" w:hAnsiTheme="majorHAnsi" w:cstheme="majorHAnsi"/>
-          <w:b/>
-          <w:bCs/>
-          <w:sz w:val="24"/>
-          <w:szCs w:val="24"/>
-        </w:rPr>
-        <w:t>Interface Segregation Principle</w:t>
-      </w:r>
-    </w:p>
-    <w:p>
-      <w:pPr>
-        <w:rPr>
-          <w:rFonts w:asciiTheme="majorHAnsi" w:hAnsiTheme="majorHAnsi" w:cstheme="majorHAnsi"/>
-          <w:b/>
-          <w:bCs/>
-          <w:sz w:val="24"/>
-          <w:szCs w:val="24"/>
-        </w:rPr>
-      </w:pPr>
-      <w:r>
-        <w:rPr>
-          <w:rFonts w:asciiTheme="majorHAnsi" w:hAnsiTheme="majorHAnsi" w:cstheme="majorHAnsi"/>
-          <w:b/>
-          <w:bCs/>
-          <w:sz w:val="24"/>
-          <w:szCs w:val="24"/>
-        </w:rPr>
         <w:t>Dependency Inversion Principle</w:t>
       </w:r>
-      <w:bookmarkStart w:id="0" w:name="_GoBack"/>
-      <w:bookmarkEnd w:id="0"/>
+      <w:r>
+        <w:rPr>
+          <w:rFonts w:asciiTheme="majorHAnsi" w:hAnsiTheme="majorHAnsi" w:cstheme="majorHAnsi"/>
+          <w:sz w:val="24"/>
+          <w:szCs w:val="24"/>
+        </w:rPr>
+        <w:t xml:space="preserve"> – </w:t>
+      </w:r>
     </w:p>
     <w:sectPr>
       <w:pgSz w:w="11906" w:h="16838"/>
@@ -262,7 +284,7 @@
 </file>
 
 <file path=word/styles.xml><?xml version="1.0" encoding="utf-8"?>
-<w:styles xmlns:mc="http://schemas.openxmlformats.org/markup-compatibility/2006" xmlns:r="http://schemas.openxmlformats.org/officeDocument/2006/relationships" xmlns:w="http://schemas.openxmlformats.org/wordprocessingml/2006/main" xmlns:w14="http://schemas.microsoft.com/office/word/2010/wordml" xmlns:w15="http://schemas.microsoft.com/office/word/2012/wordml" xmlns:w16cid="http://schemas.microsoft.com/office/word/2016/wordml/cid" xmlns:w16se="http://schemas.microsoft.com/office/word/2015/wordml/symex" mc:Ignorable="w14 w15 w16se w16cid">
+<w:styles xmlns:mc="http://schemas.openxmlformats.org/markup-compatibility/2006" xmlns:r="http://schemas.openxmlformats.org/officeDocument/2006/relationships" xmlns:w="http://schemas.openxmlformats.org/wordprocessingml/2006/main" xmlns:w14="http://schemas.microsoft.com/office/word/2010/wordml" xmlns:w15="http://schemas.microsoft.com/office/word/2012/wordml" xmlns:w16cex="http://schemas.microsoft.com/office/word/2018/wordml/cex" xmlns:w16cid="http://schemas.microsoft.com/office/word/2016/wordml/cid" xmlns:w16="http://schemas.microsoft.com/office/word/2018/wordml" xmlns:w16se="http://schemas.microsoft.com/office/word/2015/wordml/symex" mc:Ignorable="w14 w15 w16se w16cid w16 w16cex">
   <w:docDefaults>
     <w:rPrDefault>
       <w:rPr>
@@ -663,7 +685,6 @@
   <w:style w:type="character" w:default="1" w:styleId="DefaultParagraphFont">
     <w:name w:val="Default Paragraph Font"/>
     <w:uiPriority w:val="1"/>
-    <w:semiHidden/>
     <w:unhideWhenUsed/>
   </w:style>
   <w:style w:type="table" w:default="1" w:styleId="TableNormal">

</xml_diff>